<commit_message>
add presentation of report
</commit_message>
<xml_diff>
--- a/labs/lab06/report/reportdocx.docx
+++ b/labs/lab06/report/reportdocx.docx
@@ -1057,7 +1057,7 @@
       </w:r>
     </w:p>
     <w:bookmarkEnd w:id="36"/>
-    <w:bookmarkStart w:id="38" w:name="выводы"/>
+    <w:bookmarkStart w:id="37" w:name="выводы"/>
     <w:p>
       <w:pPr>
         <w:pStyle w:val="Heading1"/>
@@ -1074,8 +1074,200 @@
         <w:t xml:space="preserve">В ходе выполнения данной лабораторной работы научились управлять процессами, искать и фильтровать файлы и папки.</w:t>
       </w:r>
     </w:p>
-    <w:bookmarkStart w:id="37" w:name="refs"/>
     <w:bookmarkEnd w:id="37"/>
+    <w:bookmarkStart w:id="38" w:name="контрольные-вопросы"/>
+    <w:p>
+      <w:pPr>
+        <w:pStyle w:val="Heading1"/>
+      </w:pPr>
+      <w:r>
+        <w:t xml:space="preserve">Контрольные вопросы</w:t>
+      </w:r>
+    </w:p>
+    <w:p>
+      <w:pPr>
+        <w:numPr>
+          <w:ilvl w:val="0"/>
+          <w:numId w:val="1012"/>
+        </w:numPr>
+        <w:pStyle w:val="Compact"/>
+      </w:pPr>
+      <w:r>
+        <w:t xml:space="preserve">Байтовые и символьные</w:t>
+      </w:r>
+    </w:p>
+    <w:p>
+      <w:pPr>
+        <w:numPr>
+          <w:ilvl w:val="0"/>
+          <w:numId w:val="1012"/>
+        </w:numPr>
+        <w:pStyle w:val="Compact"/>
+      </w:pPr>
+      <w:r>
+        <w:t xml:space="preserve">Первое - перезаписать с начала, второе - дописать в конец</w:t>
+      </w:r>
+    </w:p>
+    <w:p>
+      <w:pPr>
+        <w:numPr>
+          <w:ilvl w:val="0"/>
+          <w:numId w:val="1012"/>
+        </w:numPr>
+        <w:pStyle w:val="Compact"/>
+      </w:pPr>
+      <w:r>
+        <w:t xml:space="preserve">Конвеер передаёт выходные данные одной программы во входные другой</w:t>
+      </w:r>
+    </w:p>
+    <w:p>
+      <w:pPr>
+        <w:numPr>
+          <w:ilvl w:val="0"/>
+          <w:numId w:val="1012"/>
+        </w:numPr>
+        <w:pStyle w:val="Compact"/>
+      </w:pPr>
+      <w:r>
+        <w:t xml:space="preserve">Программа - совокупность инструкций, процесс - это сама инструкция</w:t>
+      </w:r>
+    </w:p>
+    <w:p>
+      <w:pPr>
+        <w:numPr>
+          <w:ilvl w:val="0"/>
+          <w:numId w:val="1012"/>
+        </w:numPr>
+        <w:pStyle w:val="Compact"/>
+      </w:pPr>
+      <w:r>
+        <w:t xml:space="preserve">PPID - идентификатор родительского процесса, GID - реальные идентификаторы пользователя и его группы, запустившего данный процесс.</w:t>
+      </w:r>
+    </w:p>
+    <w:p>
+      <w:pPr>
+        <w:numPr>
+          <w:ilvl w:val="0"/>
+          <w:numId w:val="1012"/>
+        </w:numPr>
+        <w:pStyle w:val="Compact"/>
+      </w:pPr>
+      <w:r>
+        <w:t xml:space="preserve">Задание - работающий процесс. Основные команды: ps, jobs, kill.</w:t>
+      </w:r>
+    </w:p>
+    <w:p>
+      <w:pPr>
+        <w:numPr>
+          <w:ilvl w:val="0"/>
+          <w:numId w:val="1012"/>
+        </w:numPr>
+        <w:pStyle w:val="Compact"/>
+      </w:pPr>
+      <w:r>
+        <w:t xml:space="preserve">Показывают информацию о процессах в реальном времени, выводят данные о потреблении системных ресурсов и позволяют искать, останавливать и управлять процессы.</w:t>
+      </w:r>
+    </w:p>
+    <w:p>
+      <w:pPr>
+        <w:numPr>
+          <w:ilvl w:val="0"/>
+          <w:numId w:val="1012"/>
+        </w:numPr>
+        <w:pStyle w:val="Compact"/>
+      </w:pPr>
+      <w:r>
+        <w:t xml:space="preserve">find</w:t>
+      </w:r>
+    </w:p>
+    <w:p>
+      <w:pPr>
+        <w:numPr>
+          <w:ilvl w:val="0"/>
+          <w:numId w:val="1012"/>
+        </w:numPr>
+        <w:pStyle w:val="Compact"/>
+      </w:pPr>
+      <w:r>
+        <w:rPr>
+          <w:bCs/>
+          <w:b/>
+        </w:rPr>
+        <w:t xml:space="preserve">find / -type f -exec grep -i -H</w:t>
+      </w:r>
+      <w:r>
+        <w:rPr>
+          <w:bCs/>
+          <w:b/>
+        </w:rPr>
+        <w:t xml:space="preserve"> </w:t>
+      </w:r>
+      <w:r>
+        <w:rPr>
+          <w:bCs/>
+          <w:b/>
+        </w:rPr>
+        <w:t xml:space="preserve">“</w:t>
+      </w:r>
+      <w:r>
+        <w:rPr>
+          <w:bCs/>
+          <w:b/>
+        </w:rPr>
+        <w:t xml:space="preserve">content</w:t>
+      </w:r>
+      <w:r>
+        <w:rPr>
+          <w:bCs/>
+          <w:b/>
+        </w:rPr>
+        <w:t xml:space="preserve">”</w:t>
+      </w:r>
+      <w:r>
+        <w:rPr>
+          <w:bCs/>
+          <w:b/>
+        </w:rPr>
+        <w:t xml:space="preserve"> </w:t>
+      </w:r>
+      <w:r>
+        <w:rPr>
+          <w:bCs/>
+          <w:b/>
+        </w:rPr>
+        <w:t xml:space="preserve">{} ;</w:t>
+      </w:r>
+      <w:r>
+        <w:t xml:space="preserve"> </w:t>
+      </w:r>
+      <w:r>
+        <w:t xml:space="preserve">- поиск файлов содержащих</w:t>
+      </w:r>
+      <w:r>
+        <w:t xml:space="preserve"> </w:t>
+      </w:r>
+      <w:r>
+        <w:t xml:space="preserve">“</w:t>
+      </w:r>
+      <w:r>
+        <w:t xml:space="preserve">content</w:t>
+      </w:r>
+      <w:r>
+        <w:t xml:space="preserve">”</w:t>
+      </w:r>
+    </w:p>
+    <w:p>
+      <w:pPr>
+        <w:numPr>
+          <w:ilvl w:val="0"/>
+          <w:numId w:val="1012"/>
+        </w:numPr>
+        <w:pStyle w:val="Compact"/>
+      </w:pPr>
+      <w:r>
+        <w:t xml:space="preserve">kill</w:t>
+      </w:r>
+    </w:p>
     <w:bookmarkEnd w:id="38"/>
     <w:sectPr/>
   </w:body>
@@ -1293,6 +1485,9 @@
     <w:abstractNumId w:val="991"/>
   </w:num>
   <w:num w:numId="1011">
+    <w:abstractNumId w:val="991"/>
+  </w:num>
+  <w:num w:numId="1012">
     <w:abstractNumId w:val="991"/>
   </w:num>
 </w:numbering>

</xml_diff>